<commit_message>
dropped the cpq trailmix
</commit_message>
<xml_diff>
--- a/Prepare for Your Salesforce CPQ Specialist Credential/16% Pricing/Discounting Tools in Salesforce CPQ.docx
+++ b/Prepare for Your Salesforce CPQ Specialist Credential/16% Pricing/Discounting Tools in Salesforce CPQ.docx
@@ -3366,6 +3366,894 @@
         <w:t>, the effort allows you to support special cases where the Quantity field isn’t the right fit. Now that we have explored how to control what quantities are included in discount schedules, let’s look at some advanced ways to effect volume-based pricing.</w:t>
       </w:r>
     </w:p>
+    <w:p>
+      <w:pPr>
+        <w:pStyle w:val="Heading2"/>
+        <w:shd w:val="clear" w:color="auto" w:fill="F5F5F5"/>
+        <w:rPr>
+          <w:rFonts w:ascii="Segoe UI" w:hAnsi="Segoe UI" w:cs="Segoe UI"/>
+          <w:color w:val="333333"/>
+        </w:rPr>
+      </w:pPr>
+      <w:r>
+        <w:rPr>
+          <w:rFonts w:ascii="Segoe UI" w:hAnsi="Segoe UI" w:cs="Segoe UI"/>
+          <w:color w:val="333333"/>
+        </w:rPr>
+        <w:t>Percent vs Amount Discount Schedules</w:t>
+      </w:r>
+    </w:p>
+    <w:p>
+      <w:pPr>
+        <w:pStyle w:val="NormalWeb"/>
+        <w:shd w:val="clear" w:color="auto" w:fill="F5F5F5"/>
+        <w:rPr>
+          <w:rFonts w:ascii="Segoe UI" w:hAnsi="Segoe UI" w:cs="Segoe UI"/>
+          <w:color w:val="1E1E1E"/>
+        </w:rPr>
+      </w:pPr>
+      <w:r>
+        <w:rPr>
+          <w:rFonts w:ascii="Segoe UI" w:hAnsi="Segoe UI" w:cs="Segoe UI"/>
+          <w:color w:val="1E1E1E"/>
+        </w:rPr>
+        <w:t xml:space="preserve">Discount schedules are most often configured to reduce a price by a percentage, making them reusable on many products regardless of the product’s price. In other words, a 10% discount works just as well on a $1.00 key card as it does on a $2,000.00 copy machine. However, some businesses need to discount by a defined amount instead of a percentage. For example, AW Computing can discount copy paper by $5.00 </w:t>
+      </w:r>
+      <w:r>
+        <w:rPr>
+          <w:rFonts w:ascii="Segoe UI" w:hAnsi="Segoe UI" w:cs="Segoe UI"/>
+          <w:color w:val="1E1E1E"/>
+        </w:rPr>
+        <w:lastRenderedPageBreak/>
+        <w:t>per unit for quantities greater than 50. In this scenario, the discount is always $5.00 even if the price of paper changes from $85.00 to $87.00.</w:t>
+      </w:r>
+    </w:p>
+    <w:p>
+      <w:pPr>
+        <w:pStyle w:val="NormalWeb"/>
+        <w:shd w:val="clear" w:color="auto" w:fill="F5F5F5"/>
+        <w:rPr>
+          <w:rFonts w:ascii="Segoe UI" w:hAnsi="Segoe UI" w:cs="Segoe UI"/>
+          <w:color w:val="1E1E1E"/>
+        </w:rPr>
+      </w:pPr>
+      <w:r>
+        <w:rPr>
+          <w:rFonts w:ascii="Segoe UI" w:hAnsi="Segoe UI" w:cs="Segoe UI"/>
+          <w:color w:val="1E1E1E"/>
+        </w:rPr>
+        <w:t>To use a fixed amount instead of a percentage for a discount schedule, set the Discount Unit field to Amount.</w:t>
+      </w:r>
+    </w:p>
+    <w:p>
+      <w:pPr>
+        <w:rPr>
+          <w:rFonts w:ascii="Segoe UI" w:hAnsi="Segoe UI" w:cs="Segoe UI"/>
+          <w:color w:val="1E1E1E"/>
+          <w:shd w:val="clear" w:color="auto" w:fill="F5F5F5"/>
+        </w:rPr>
+      </w:pPr>
+      <w:r>
+        <w:rPr>
+          <w:rFonts w:ascii="Segoe UI" w:hAnsi="Segoe UI" w:cs="Segoe UI"/>
+          <w:color w:val="1E1E1E"/>
+          <w:shd w:val="clear" w:color="auto" w:fill="F5F5F5"/>
+        </w:rPr>
+        <w:t>When the discount unit is set to amount, the discount tier editor shows a Discount ($) field instead of a Discount (%) field</w:t>
+      </w:r>
+    </w:p>
+    <w:p>
+      <w:pPr>
+        <w:shd w:val="clear" w:color="auto" w:fill="F5F5F5"/>
+        <w:spacing w:before="100" w:beforeAutospacing="1" w:after="100" w:afterAutospacing="1" w:line="240" w:lineRule="auto"/>
+        <w:rPr>
+          <w:rFonts w:ascii="Segoe UI" w:eastAsia="Times New Roman" w:hAnsi="Segoe UI" w:cs="Segoe UI"/>
+          <w:color w:val="1E1E1E"/>
+          <w:sz w:val="24"/>
+          <w:szCs w:val="24"/>
+        </w:rPr>
+      </w:pPr>
+      <w:r>
+        <w:rPr>
+          <w:rFonts w:ascii="Segoe UI" w:eastAsia="Times New Roman" w:hAnsi="Segoe UI" w:cs="Segoe UI"/>
+          <w:color w:val="1E1E1E"/>
+          <w:sz w:val="24"/>
+          <w:szCs w:val="24"/>
+        </w:rPr>
+        <w:t xml:space="preserve">The field named Override Behavior, found on the Discount Schedule record, controls if sales reps can modify discount tiers. It has </w:t>
+      </w:r>
+      <w:proofErr w:type="spellStart"/>
+      <w:proofErr w:type="gramStart"/>
+      <w:r>
+        <w:rPr>
+          <w:rFonts w:ascii="Segoe UI" w:eastAsia="Times New Roman" w:hAnsi="Segoe UI" w:cs="Segoe UI"/>
+          <w:color w:val="1E1E1E"/>
+          <w:sz w:val="24"/>
+          <w:szCs w:val="24"/>
+        </w:rPr>
+        <w:t>has</w:t>
+      </w:r>
+      <w:proofErr w:type="spellEnd"/>
+      <w:proofErr w:type="gramEnd"/>
+      <w:r>
+        <w:rPr>
+          <w:rFonts w:ascii="Segoe UI" w:eastAsia="Times New Roman" w:hAnsi="Segoe UI" w:cs="Segoe UI"/>
+          <w:color w:val="1E1E1E"/>
+          <w:sz w:val="24"/>
+          <w:szCs w:val="24"/>
+        </w:rPr>
+        <w:t xml:space="preserve"> three choices.</w:t>
+      </w:r>
+    </w:p>
+    <w:p>
+      <w:pPr>
+        <w:numPr>
+          <w:ilvl w:val="0"/>
+          <w:numId w:val="3"/>
+        </w:numPr>
+        <w:shd w:val="clear" w:color="auto" w:fill="F5F5F5"/>
+        <w:spacing w:before="100" w:beforeAutospacing="1" w:after="100" w:afterAutospacing="1" w:line="240" w:lineRule="auto"/>
+        <w:rPr>
+          <w:rFonts w:ascii="Segoe UI" w:eastAsia="Times New Roman" w:hAnsi="Segoe UI" w:cs="Segoe UI"/>
+          <w:color w:val="1E1E1E"/>
+          <w:sz w:val="24"/>
+          <w:szCs w:val="24"/>
+        </w:rPr>
+      </w:pPr>
+      <w:r>
+        <w:rPr>
+          <w:rFonts w:ascii="Segoe UI" w:eastAsia="Times New Roman" w:hAnsi="Segoe UI" w:cs="Segoe UI"/>
+          <w:b/>
+          <w:bCs/>
+          <w:color w:val="1E1E1E"/>
+          <w:sz w:val="24"/>
+          <w:szCs w:val="24"/>
+        </w:rPr>
+        <w:t>--None--</w:t>
+      </w:r>
+      <w:r>
+        <w:rPr>
+          <w:rFonts w:ascii="Segoe UI" w:eastAsia="Times New Roman" w:hAnsi="Segoe UI" w:cs="Segoe UI"/>
+          <w:color w:val="1E1E1E"/>
+          <w:sz w:val="24"/>
+          <w:szCs w:val="24"/>
+        </w:rPr>
+        <w:t>: This makes all values fixed and noneditable by the sales rep.</w:t>
+      </w:r>
+    </w:p>
+    <w:p>
+      <w:pPr>
+        <w:numPr>
+          <w:ilvl w:val="0"/>
+          <w:numId w:val="3"/>
+        </w:numPr>
+        <w:shd w:val="clear" w:color="auto" w:fill="F5F5F5"/>
+        <w:spacing w:before="100" w:beforeAutospacing="1" w:after="100" w:afterAutospacing="1" w:line="240" w:lineRule="auto"/>
+        <w:rPr>
+          <w:rFonts w:ascii="Segoe UI" w:eastAsia="Times New Roman" w:hAnsi="Segoe UI" w:cs="Segoe UI"/>
+          <w:color w:val="1E1E1E"/>
+          <w:sz w:val="24"/>
+          <w:szCs w:val="24"/>
+        </w:rPr>
+      </w:pPr>
+      <w:r>
+        <w:rPr>
+          <w:rFonts w:ascii="Segoe UI" w:eastAsia="Times New Roman" w:hAnsi="Segoe UI" w:cs="Segoe UI"/>
+          <w:b/>
+          <w:bCs/>
+          <w:color w:val="1E1E1E"/>
+          <w:sz w:val="24"/>
+          <w:szCs w:val="24"/>
+        </w:rPr>
+        <w:t>All</w:t>
+      </w:r>
+      <w:r>
+        <w:rPr>
+          <w:rFonts w:ascii="Segoe UI" w:eastAsia="Times New Roman" w:hAnsi="Segoe UI" w:cs="Segoe UI"/>
+          <w:color w:val="1E1E1E"/>
+          <w:sz w:val="24"/>
+          <w:szCs w:val="24"/>
+        </w:rPr>
+        <w:t>: This lets the sales rep change the upper and lower bounds, as well as the percent or amount for each discount tier. Sales reps have complete control over the discount schedule.</w:t>
+      </w:r>
+    </w:p>
+    <w:p>
+      <w:pPr>
+        <w:numPr>
+          <w:ilvl w:val="0"/>
+          <w:numId w:val="3"/>
+        </w:numPr>
+        <w:shd w:val="clear" w:color="auto" w:fill="F5F5F5"/>
+        <w:spacing w:before="100" w:beforeAutospacing="1" w:after="100" w:afterAutospacing="1" w:line="240" w:lineRule="auto"/>
+        <w:rPr>
+          <w:rFonts w:ascii="Segoe UI" w:eastAsia="Times New Roman" w:hAnsi="Segoe UI" w:cs="Segoe UI"/>
+          <w:color w:val="1E1E1E"/>
+          <w:sz w:val="24"/>
+          <w:szCs w:val="24"/>
+        </w:rPr>
+      </w:pPr>
+      <w:r>
+        <w:rPr>
+          <w:rFonts w:ascii="Segoe UI" w:eastAsia="Times New Roman" w:hAnsi="Segoe UI" w:cs="Segoe UI"/>
+          <w:b/>
+          <w:bCs/>
+          <w:color w:val="1E1E1E"/>
+          <w:sz w:val="24"/>
+          <w:szCs w:val="24"/>
+        </w:rPr>
+        <w:t>Current Tier Only</w:t>
+      </w:r>
+      <w:r>
+        <w:rPr>
+          <w:rFonts w:ascii="Segoe UI" w:eastAsia="Times New Roman" w:hAnsi="Segoe UI" w:cs="Segoe UI"/>
+          <w:color w:val="1E1E1E"/>
+          <w:sz w:val="24"/>
+          <w:szCs w:val="24"/>
+        </w:rPr>
+        <w:t>: This lets the sales rep change the percent or amount for the Discount Tier based on the current quantity. Although the lower and upper bounds are editable in the user interface, they don’t affect the calculation.</w:t>
+      </w:r>
+    </w:p>
+    <w:p>
+      <w:pPr>
+        <w:shd w:val="clear" w:color="auto" w:fill="F5F5F5"/>
+        <w:spacing w:before="100" w:beforeAutospacing="1" w:after="100" w:afterAutospacing="1" w:line="240" w:lineRule="auto"/>
+        <w:rPr>
+          <w:rFonts w:ascii="Segoe UI" w:eastAsia="Times New Roman" w:hAnsi="Segoe UI" w:cs="Segoe UI"/>
+          <w:color w:val="1E1E1E"/>
+          <w:sz w:val="24"/>
+          <w:szCs w:val="24"/>
+        </w:rPr>
+      </w:pPr>
+      <w:r>
+        <w:rPr>
+          <w:rFonts w:ascii="Segoe UI" w:eastAsia="Times New Roman" w:hAnsi="Segoe UI" w:cs="Segoe UI"/>
+          <w:color w:val="1E1E1E"/>
+          <w:sz w:val="24"/>
+          <w:szCs w:val="24"/>
+        </w:rPr>
+        <w:t>Since editing discount schedules gives sales reps a lot of control over pricing without touching the Additional Discount field, it’s a good idea to create a validation rule or approval process triggered whenever a discount schedule is overridden. Sales reps should also be trained how to add discount tiers properly. If the lower bound of a tier is not equal to the upper bound of the next tier, an error message appears.</w:t>
+      </w:r>
+    </w:p>
+    <w:p>
+      <w:pPr>
+        <w:pStyle w:val="Heading2"/>
+        <w:shd w:val="clear" w:color="auto" w:fill="F5F5F5"/>
+        <w:rPr>
+          <w:rFonts w:ascii="Segoe UI" w:hAnsi="Segoe UI" w:cs="Segoe UI"/>
+          <w:color w:val="333333"/>
+        </w:rPr>
+      </w:pPr>
+      <w:r>
+        <w:rPr>
+          <w:rFonts w:ascii="Segoe UI" w:hAnsi="Segoe UI" w:cs="Segoe UI"/>
+          <w:color w:val="333333"/>
+        </w:rPr>
+        <w:t>Range vs Slab Discount Schedules</w:t>
+      </w:r>
+    </w:p>
+    <w:p>
+      <w:pPr>
+        <w:pStyle w:val="NormalWeb"/>
+        <w:shd w:val="clear" w:color="auto" w:fill="F5F5F5"/>
+        <w:rPr>
+          <w:rFonts w:ascii="Segoe UI" w:hAnsi="Segoe UI" w:cs="Segoe UI"/>
+          <w:color w:val="1E1E1E"/>
+        </w:rPr>
+      </w:pPr>
+      <w:r>
+        <w:rPr>
+          <w:rFonts w:ascii="Segoe UI" w:hAnsi="Segoe UI" w:cs="Segoe UI"/>
+          <w:color w:val="1E1E1E"/>
+        </w:rPr>
+        <w:t>When you created the Bulk Keys discount schedule (as shown in the table below) you found that adding 250 key cards to the quote resulted in a price of $0.80 per card, for $200.00 total. In other words, the top tier 20% discount applied to all 250 cards. That’s because the Discount Schedule Type field is set to Range, the default and most common choice.</w:t>
+      </w:r>
+    </w:p>
+    <w:tbl>
+      <w:tblPr>
+        <w:tblW w:w="7512" w:type="dxa"/>
+        <w:shd w:val="clear" w:color="auto" w:fill="F5F5F5"/>
+        <w:tblCellMar>
+          <w:top w:w="15" w:type="dxa"/>
+          <w:left w:w="15" w:type="dxa"/>
+          <w:bottom w:w="15" w:type="dxa"/>
+          <w:right w:w="15" w:type="dxa"/>
+        </w:tblCellMar>
+        <w:tblLook w:val="04A0" w:firstRow="1" w:lastRow="0" w:firstColumn="1" w:lastColumn="0" w:noHBand="0" w:noVBand="1"/>
+      </w:tblPr>
+      <w:tblGrid>
+        <w:gridCol w:w="2104"/>
+        <w:gridCol w:w="2053"/>
+        <w:gridCol w:w="2091"/>
+        <w:gridCol w:w="1264"/>
+      </w:tblGrid>
+      <w:tr>
+        <w:trPr>
+          <w:tblHeader/>
+        </w:trPr>
+        <w:tc>
+          <w:tcPr>
+            <w:tcW w:w="2100" w:type="dxa"/>
+            <w:tcBorders>
+              <w:top w:val="single" w:sz="6" w:space="0" w:color="E2E2E2"/>
+              <w:left w:val="single" w:sz="6" w:space="0" w:color="E2E2E2"/>
+              <w:bottom w:val="single" w:sz="24" w:space="0" w:color="E2E2E2"/>
+              <w:right w:val="single" w:sz="6" w:space="0" w:color="E2E2E2"/>
+            </w:tcBorders>
+            <w:shd w:val="clear" w:color="auto" w:fill="FFFFFF"/>
+            <w:vAlign w:val="center"/>
+            <w:hideMark/>
+          </w:tcPr>
+          <w:p>
+            <w:pPr>
+              <w:rPr>
+                <w:rFonts w:ascii="Segoe UI" w:hAnsi="Segoe UI" w:cs="Segoe UI"/>
+                <w:b/>
+                <w:bCs/>
+                <w:color w:val="1E1E1C"/>
+              </w:rPr>
+            </w:pPr>
+            <w:r>
+              <w:rPr>
+                <w:rFonts w:ascii="Segoe UI" w:hAnsi="Segoe UI" w:cs="Segoe UI"/>
+                <w:b/>
+                <w:bCs/>
+                <w:color w:val="1E1E1C"/>
+              </w:rPr>
+              <w:t>Tier Name</w:t>
+            </w:r>
+          </w:p>
+        </w:tc>
+        <w:tc>
+          <w:tcPr>
+            <w:tcW w:w="2050" w:type="dxa"/>
+            <w:tcBorders>
+              <w:top w:val="single" w:sz="6" w:space="0" w:color="E2E2E2"/>
+              <w:bottom w:val="single" w:sz="24" w:space="0" w:color="E2E2E2"/>
+              <w:right w:val="single" w:sz="6" w:space="0" w:color="E2E2E2"/>
+            </w:tcBorders>
+            <w:shd w:val="clear" w:color="auto" w:fill="FFFFFF"/>
+            <w:vAlign w:val="center"/>
+            <w:hideMark/>
+          </w:tcPr>
+          <w:p>
+            <w:pPr>
+              <w:rPr>
+                <w:rFonts w:ascii="Segoe UI" w:hAnsi="Segoe UI" w:cs="Segoe UI"/>
+                <w:b/>
+                <w:bCs/>
+                <w:color w:val="1E1E1C"/>
+              </w:rPr>
+            </w:pPr>
+            <w:r>
+              <w:rPr>
+                <w:rFonts w:ascii="Segoe UI" w:hAnsi="Segoe UI" w:cs="Segoe UI"/>
+                <w:b/>
+                <w:bCs/>
+                <w:color w:val="1E1E1C"/>
+              </w:rPr>
+              <w:t>Lower Bound</w:t>
+            </w:r>
+          </w:p>
+        </w:tc>
+        <w:tc>
+          <w:tcPr>
+            <w:tcW w:w="2088" w:type="dxa"/>
+            <w:tcBorders>
+              <w:top w:val="single" w:sz="6" w:space="0" w:color="E2E2E2"/>
+              <w:bottom w:val="single" w:sz="24" w:space="0" w:color="E2E2E2"/>
+              <w:right w:val="single" w:sz="6" w:space="0" w:color="E2E2E2"/>
+            </w:tcBorders>
+            <w:shd w:val="clear" w:color="auto" w:fill="FFFFFF"/>
+            <w:vAlign w:val="center"/>
+            <w:hideMark/>
+          </w:tcPr>
+          <w:p>
+            <w:pPr>
+              <w:rPr>
+                <w:rFonts w:ascii="Segoe UI" w:hAnsi="Segoe UI" w:cs="Segoe UI"/>
+                <w:b/>
+                <w:bCs/>
+                <w:color w:val="1E1E1C"/>
+              </w:rPr>
+            </w:pPr>
+            <w:r>
+              <w:rPr>
+                <w:rFonts w:ascii="Segoe UI" w:hAnsi="Segoe UI" w:cs="Segoe UI"/>
+                <w:b/>
+                <w:bCs/>
+                <w:color w:val="1E1E1C"/>
+              </w:rPr>
+              <w:t>Upper Bound</w:t>
+            </w:r>
+          </w:p>
+        </w:tc>
+        <w:tc>
+          <w:tcPr>
+            <w:tcW w:w="1262" w:type="dxa"/>
+            <w:tcBorders>
+              <w:top w:val="single" w:sz="6" w:space="0" w:color="E2E2E2"/>
+              <w:bottom w:val="single" w:sz="24" w:space="0" w:color="E2E2E2"/>
+              <w:right w:val="single" w:sz="6" w:space="0" w:color="E2E2E2"/>
+            </w:tcBorders>
+            <w:shd w:val="clear" w:color="auto" w:fill="FFFFFF"/>
+            <w:vAlign w:val="center"/>
+            <w:hideMark/>
+          </w:tcPr>
+          <w:p>
+            <w:pPr>
+              <w:rPr>
+                <w:rFonts w:ascii="Segoe UI" w:hAnsi="Segoe UI" w:cs="Segoe UI"/>
+                <w:b/>
+                <w:bCs/>
+                <w:color w:val="1E1E1C"/>
+              </w:rPr>
+            </w:pPr>
+            <w:r>
+              <w:rPr>
+                <w:rFonts w:ascii="Segoe UI" w:hAnsi="Segoe UI" w:cs="Segoe UI"/>
+                <w:b/>
+                <w:bCs/>
+                <w:color w:val="1E1E1C"/>
+              </w:rPr>
+              <w:t>Percent</w:t>
+            </w:r>
+          </w:p>
+        </w:tc>
+      </w:tr>
+      <w:tr>
+        <w:tc>
+          <w:tcPr>
+            <w:tcW w:w="2100" w:type="dxa"/>
+            <w:tcBorders>
+              <w:left w:val="single" w:sz="6" w:space="0" w:color="DEDEDE"/>
+              <w:bottom w:val="single" w:sz="6" w:space="0" w:color="DEDEDE"/>
+              <w:right w:val="single" w:sz="6" w:space="0" w:color="DEDEDE"/>
+            </w:tcBorders>
+            <w:shd w:val="clear" w:color="auto" w:fill="FFFFFF"/>
+            <w:hideMark/>
+          </w:tcPr>
+          <w:p>
+            <w:pPr>
+              <w:rPr>
+                <w:rFonts w:ascii="Segoe UI" w:hAnsi="Segoe UI" w:cs="Segoe UI"/>
+                <w:color w:val="1E1E1C"/>
+              </w:rPr>
+            </w:pPr>
+            <w:r>
+              <w:rPr>
+                <w:rFonts w:ascii="Segoe UI" w:hAnsi="Segoe UI" w:cs="Segoe UI"/>
+                <w:color w:val="1E1E1C"/>
+              </w:rPr>
+              <w:t>First Level</w:t>
+            </w:r>
+          </w:p>
+        </w:tc>
+        <w:tc>
+          <w:tcPr>
+            <w:tcW w:w="2050" w:type="dxa"/>
+            <w:tcBorders>
+              <w:bottom w:val="single" w:sz="6" w:space="0" w:color="DEDEDE"/>
+              <w:right w:val="single" w:sz="6" w:space="0" w:color="DEDEDE"/>
+            </w:tcBorders>
+            <w:shd w:val="clear" w:color="auto" w:fill="FFFFFF"/>
+            <w:hideMark/>
+          </w:tcPr>
+          <w:p>
+            <w:pPr>
+              <w:rPr>
+                <w:rFonts w:ascii="Segoe UI" w:hAnsi="Segoe UI" w:cs="Segoe UI"/>
+                <w:color w:val="1E1E1C"/>
+              </w:rPr>
+            </w:pPr>
+            <w:r>
+              <w:rPr>
+                <w:rFonts w:ascii="Segoe UI" w:hAnsi="Segoe UI" w:cs="Segoe UI"/>
+                <w:color w:val="1E1E1C"/>
+              </w:rPr>
+              <w:t>100</w:t>
+            </w:r>
+          </w:p>
+        </w:tc>
+        <w:tc>
+          <w:tcPr>
+            <w:tcW w:w="2088" w:type="dxa"/>
+            <w:tcBorders>
+              <w:bottom w:val="single" w:sz="6" w:space="0" w:color="DEDEDE"/>
+              <w:right w:val="single" w:sz="6" w:space="0" w:color="DEDEDE"/>
+            </w:tcBorders>
+            <w:shd w:val="clear" w:color="auto" w:fill="FFFFFF"/>
+            <w:hideMark/>
+          </w:tcPr>
+          <w:p>
+            <w:pPr>
+              <w:rPr>
+                <w:rFonts w:ascii="Segoe UI" w:hAnsi="Segoe UI" w:cs="Segoe UI"/>
+                <w:color w:val="1E1E1C"/>
+              </w:rPr>
+            </w:pPr>
+            <w:r>
+              <w:rPr>
+                <w:rFonts w:ascii="Segoe UI" w:hAnsi="Segoe UI" w:cs="Segoe UI"/>
+                <w:color w:val="1E1E1C"/>
+              </w:rPr>
+              <w:t>200</w:t>
+            </w:r>
+          </w:p>
+        </w:tc>
+        <w:tc>
+          <w:tcPr>
+            <w:tcW w:w="1262" w:type="dxa"/>
+            <w:tcBorders>
+              <w:bottom w:val="single" w:sz="6" w:space="0" w:color="DEDEDE"/>
+              <w:right w:val="single" w:sz="6" w:space="0" w:color="DEDEDE"/>
+            </w:tcBorders>
+            <w:shd w:val="clear" w:color="auto" w:fill="FFFFFF"/>
+            <w:hideMark/>
+          </w:tcPr>
+          <w:p>
+            <w:pPr>
+              <w:rPr>
+                <w:rFonts w:ascii="Segoe UI" w:hAnsi="Segoe UI" w:cs="Segoe UI"/>
+                <w:color w:val="1E1E1C"/>
+              </w:rPr>
+            </w:pPr>
+            <w:r>
+              <w:rPr>
+                <w:rFonts w:ascii="Segoe UI" w:hAnsi="Segoe UI" w:cs="Segoe UI"/>
+                <w:color w:val="1E1E1C"/>
+              </w:rPr>
+              <w:t>10%</w:t>
+            </w:r>
+          </w:p>
+        </w:tc>
+      </w:tr>
+      <w:tr>
+        <w:tc>
+          <w:tcPr>
+            <w:tcW w:w="2100" w:type="dxa"/>
+            <w:tcBorders>
+              <w:left w:val="single" w:sz="6" w:space="0" w:color="DEDEDE"/>
+              <w:bottom w:val="single" w:sz="6" w:space="0" w:color="DEDEDE"/>
+              <w:right w:val="single" w:sz="6" w:space="0" w:color="DEDEDE"/>
+            </w:tcBorders>
+            <w:shd w:val="clear" w:color="auto" w:fill="FFFFFF"/>
+            <w:hideMark/>
+          </w:tcPr>
+          <w:p>
+            <w:pPr>
+              <w:rPr>
+                <w:rFonts w:ascii="Segoe UI" w:hAnsi="Segoe UI" w:cs="Segoe UI"/>
+                <w:color w:val="1E1E1C"/>
+              </w:rPr>
+            </w:pPr>
+            <w:r>
+              <w:rPr>
+                <w:rFonts w:ascii="Segoe UI" w:hAnsi="Segoe UI" w:cs="Segoe UI"/>
+                <w:color w:val="1E1E1C"/>
+              </w:rPr>
+              <w:t>Second Level</w:t>
+            </w:r>
+          </w:p>
+        </w:tc>
+        <w:tc>
+          <w:tcPr>
+            <w:tcW w:w="2050" w:type="dxa"/>
+            <w:tcBorders>
+              <w:bottom w:val="single" w:sz="6" w:space="0" w:color="DEDEDE"/>
+              <w:right w:val="single" w:sz="6" w:space="0" w:color="DEDEDE"/>
+            </w:tcBorders>
+            <w:shd w:val="clear" w:color="auto" w:fill="FFFFFF"/>
+            <w:hideMark/>
+          </w:tcPr>
+          <w:p>
+            <w:pPr>
+              <w:rPr>
+                <w:rFonts w:ascii="Segoe UI" w:hAnsi="Segoe UI" w:cs="Segoe UI"/>
+                <w:color w:val="1E1E1C"/>
+              </w:rPr>
+            </w:pPr>
+            <w:r>
+              <w:rPr>
+                <w:rFonts w:ascii="Segoe UI" w:hAnsi="Segoe UI" w:cs="Segoe UI"/>
+                <w:color w:val="1E1E1C"/>
+              </w:rPr>
+              <w:t>200</w:t>
+            </w:r>
+          </w:p>
+        </w:tc>
+        <w:tc>
+          <w:tcPr>
+            <w:tcW w:w="2088" w:type="dxa"/>
+            <w:tcBorders>
+              <w:bottom w:val="single" w:sz="6" w:space="0" w:color="DEDEDE"/>
+              <w:right w:val="single" w:sz="6" w:space="0" w:color="DEDEDE"/>
+            </w:tcBorders>
+            <w:shd w:val="clear" w:color="auto" w:fill="FFFFFF"/>
+            <w:hideMark/>
+          </w:tcPr>
+          <w:p>
+            <w:pPr>
+              <w:rPr>
+                <w:rFonts w:ascii="Segoe UI" w:hAnsi="Segoe UI" w:cs="Segoe UI"/>
+                <w:color w:val="1E1E1C"/>
+              </w:rPr>
+            </w:pPr>
+          </w:p>
+        </w:tc>
+        <w:tc>
+          <w:tcPr>
+            <w:tcW w:w="1262" w:type="dxa"/>
+            <w:tcBorders>
+              <w:bottom w:val="single" w:sz="6" w:space="0" w:color="DEDEDE"/>
+              <w:right w:val="single" w:sz="6" w:space="0" w:color="DEDEDE"/>
+            </w:tcBorders>
+            <w:shd w:val="clear" w:color="auto" w:fill="FFFFFF"/>
+            <w:hideMark/>
+          </w:tcPr>
+          <w:p>
+            <w:pPr>
+              <w:rPr>
+                <w:rFonts w:ascii="Segoe UI" w:hAnsi="Segoe UI" w:cs="Segoe UI"/>
+                <w:color w:val="1E1E1C"/>
+              </w:rPr>
+            </w:pPr>
+            <w:r>
+              <w:rPr>
+                <w:rFonts w:ascii="Segoe UI" w:hAnsi="Segoe UI" w:cs="Segoe UI"/>
+                <w:color w:val="1E1E1C"/>
+              </w:rPr>
+              <w:t>20%</w:t>
+            </w:r>
+          </w:p>
+        </w:tc>
+      </w:tr>
+    </w:tbl>
+    <w:p>
+      <w:pPr>
+        <w:pStyle w:val="NormalWeb"/>
+        <w:shd w:val="clear" w:color="auto" w:fill="F5F5F5"/>
+        <w:rPr>
+          <w:rFonts w:ascii="Segoe UI" w:hAnsi="Segoe UI" w:cs="Segoe UI"/>
+          <w:color w:val="1E1E1E"/>
+        </w:rPr>
+      </w:pPr>
+      <w:r>
+        <w:rPr>
+          <w:rFonts w:ascii="Segoe UI" w:hAnsi="Segoe UI" w:cs="Segoe UI"/>
+          <w:color w:val="1E1E1E"/>
+        </w:rPr>
+        <w:lastRenderedPageBreak/>
+        <w:t>Setting the Discount Schedule Type to “Slab” results in a very different calculation for the price of the 250 key cards. Instead of applying a single discount percent to all units, the 250 cards are divided into three slabs: 100, 100, and 50. The first slab has no tier defined, so gets no discount. The second slab is for those cards that fall in the First Level tier, so they get 10% off. The last 50 cards are in the Second Level tier, so they get 20% off.</w:t>
+      </w:r>
+    </w:p>
+    <w:p>
+      <w:pPr>
+        <w:pStyle w:val="NormalWeb"/>
+        <w:shd w:val="clear" w:color="auto" w:fill="F5F5F5"/>
+        <w:rPr>
+          <w:rFonts w:ascii="Segoe UI" w:hAnsi="Segoe UI" w:cs="Segoe UI"/>
+          <w:color w:val="1E1E1E"/>
+        </w:rPr>
+      </w:pPr>
+      <w:r>
+        <w:rPr>
+          <w:rFonts w:ascii="Segoe UI" w:hAnsi="Segoe UI" w:cs="Segoe UI"/>
+          <w:noProof/>
+          <w:color w:val="1E1E1E"/>
+        </w:rPr>
+        <w:drawing>
+          <wp:inline distT="0" distB="0" distL="0" distR="0" wp14:anchorId="30A06362" wp14:editId="4BB4230B">
+            <wp:extent cx="3943350" cy="2749550"/>
+            <wp:effectExtent l="0" t="0" r="0" b="0"/>
+            <wp:docPr id="10" name="Picture 10" descr="Range and Slab pricing diagram"/>
+            <wp:cNvGraphicFramePr>
+              <a:graphicFrameLocks xmlns:a="http://schemas.openxmlformats.org/drawingml/2006/main" noChangeAspect="1"/>
+            </wp:cNvGraphicFramePr>
+            <a:graphic xmlns:a="http://schemas.openxmlformats.org/drawingml/2006/main">
+              <a:graphicData uri="http://schemas.openxmlformats.org/drawingml/2006/picture">
+                <pic:pic xmlns:pic="http://schemas.openxmlformats.org/drawingml/2006/picture">
+                  <pic:nvPicPr>
+                    <pic:cNvPr id="0" name="Picture 1" descr="Range and Slab pricing diagram"/>
+                    <pic:cNvPicPr>
+                      <a:picLocks noChangeAspect="1" noChangeArrowheads="1"/>
+                    </pic:cNvPicPr>
+                  </pic:nvPicPr>
+                  <pic:blipFill>
+                    <a:blip r:embed="rId14">
+                      <a:extLst>
+                        <a:ext uri="{28A0092B-C50C-407E-A947-70E740481C1C}">
+                          <a14:useLocalDpi xmlns:a14="http://schemas.microsoft.com/office/drawing/2010/main" val="0"/>
+                        </a:ext>
+                      </a:extLst>
+                    </a:blip>
+                    <a:srcRect/>
+                    <a:stretch>
+                      <a:fillRect/>
+                    </a:stretch>
+                  </pic:blipFill>
+                  <pic:spPr bwMode="auto">
+                    <a:xfrm>
+                      <a:off x="0" y="0"/>
+                      <a:ext cx="3943350" cy="2749550"/>
+                    </a:xfrm>
+                    <a:prstGeom prst="rect">
+                      <a:avLst/>
+                    </a:prstGeom>
+                    <a:noFill/>
+                    <a:ln>
+                      <a:noFill/>
+                    </a:ln>
+                  </pic:spPr>
+                </pic:pic>
+              </a:graphicData>
+            </a:graphic>
+          </wp:inline>
+        </w:drawing>
+      </w:r>
+    </w:p>
+    <w:p>
+      <w:pPr>
+        <w:pStyle w:val="NormalWeb"/>
+        <w:shd w:val="clear" w:color="auto" w:fill="F5F5F5"/>
+        <w:rPr>
+          <w:rFonts w:ascii="Segoe UI" w:hAnsi="Segoe UI" w:cs="Segoe UI"/>
+          <w:color w:val="1E1E1E"/>
+        </w:rPr>
+      </w:pPr>
+      <w:r>
+        <w:rPr>
+          <w:rFonts w:ascii="Segoe UI" w:hAnsi="Segoe UI" w:cs="Segoe UI"/>
+          <w:color w:val="1E1E1E"/>
+        </w:rPr>
+        <w:t>The overall price of the key cards when using Slab is calculated like so:</w:t>
+      </w:r>
+    </w:p>
+    <w:p>
+      <w:pPr>
+        <w:pStyle w:val="NormalWeb"/>
+        <w:shd w:val="clear" w:color="auto" w:fill="F5F5F5"/>
+        <w:rPr>
+          <w:rFonts w:ascii="Segoe UI" w:hAnsi="Segoe UI" w:cs="Segoe UI"/>
+          <w:color w:val="1E1E1E"/>
+        </w:rPr>
+      </w:pPr>
+      <w:r>
+        <w:rPr>
+          <w:rStyle w:val="HTMLCode"/>
+          <w:rFonts w:ascii="Consolas" w:eastAsiaTheme="majorEastAsia" w:hAnsi="Consolas"/>
+          <w:color w:val="DD1144"/>
+          <w:sz w:val="18"/>
+          <w:szCs w:val="18"/>
+          <w:bdr w:val="single" w:sz="6" w:space="2" w:color="E1E1E8" w:frame="1"/>
+          <w:shd w:val="clear" w:color="auto" w:fill="F7F7F9"/>
+        </w:rPr>
+        <w:t>(100 * $1.00) + (100 * $0.90) + (50 * $0.80)</w:t>
+      </w:r>
+    </w:p>
+    <w:p>
+      <w:pPr>
+        <w:pStyle w:val="NormalWeb"/>
+        <w:shd w:val="clear" w:color="auto" w:fill="F5F5F5"/>
+        <w:rPr>
+          <w:rFonts w:ascii="Segoe UI" w:hAnsi="Segoe UI" w:cs="Segoe UI"/>
+          <w:color w:val="1E1E1E"/>
+        </w:rPr>
+      </w:pPr>
+      <w:r>
+        <w:rPr>
+          <w:rFonts w:ascii="Segoe UI" w:hAnsi="Segoe UI" w:cs="Segoe UI"/>
+          <w:color w:val="1E1E1E"/>
+        </w:rPr>
+        <w:t>Doing the math gives us $230.00, more than the $200.00 we got by using the Range type.</w:t>
+      </w:r>
+    </w:p>
+    <w:p>
+      <w:pPr>
+        <w:pStyle w:val="NormalWeb"/>
+        <w:shd w:val="clear" w:color="auto" w:fill="F5F5F5"/>
+        <w:rPr>
+          <w:rFonts w:ascii="Segoe UI" w:hAnsi="Segoe UI" w:cs="Segoe UI"/>
+          <w:color w:val="1E1E1E"/>
+        </w:rPr>
+      </w:pPr>
+      <w:r>
+        <w:rPr>
+          <w:rFonts w:ascii="Segoe UI" w:hAnsi="Segoe UI" w:cs="Segoe UI"/>
+          <w:color w:val="1E1E1E"/>
+        </w:rPr>
+        <w:t>Slab discount schedules are perfect for when you need different price-per units for each tier. For example, imagine a “first two free, all others full price” scenario. To set up this discount schedule, you create one tier that’s discounted at 100%, as seen below.</w:t>
+      </w:r>
+    </w:p>
+    <w:p>
+      <w:pPr>
+        <w:pStyle w:val="NormalWeb"/>
+        <w:shd w:val="clear" w:color="auto" w:fill="F5F5F5"/>
+        <w:rPr>
+          <w:rFonts w:ascii="Segoe UI" w:hAnsi="Segoe UI" w:cs="Segoe UI"/>
+          <w:color w:val="1E1E1E"/>
+        </w:rPr>
+      </w:pPr>
+      <w:r>
+        <w:rPr>
+          <w:rFonts w:ascii="Segoe UI" w:hAnsi="Segoe UI" w:cs="Segoe UI"/>
+          <w:noProof/>
+          <w:color w:val="1E1E1E"/>
+        </w:rPr>
+        <w:drawing>
+          <wp:inline distT="0" distB="0" distL="0" distR="0" wp14:anchorId="14117EDF" wp14:editId="5644BC41">
+            <wp:extent cx="5943600" cy="825500"/>
+            <wp:effectExtent l="0" t="0" r="0" b="0"/>
+            <wp:docPr id="9" name="Picture 9" descr="Discount Tier editor"/>
+            <wp:cNvGraphicFramePr>
+              <a:graphicFrameLocks xmlns:a="http://schemas.openxmlformats.org/drawingml/2006/main" noChangeAspect="1"/>
+            </wp:cNvGraphicFramePr>
+            <a:graphic xmlns:a="http://schemas.openxmlformats.org/drawingml/2006/main">
+              <a:graphicData uri="http://schemas.openxmlformats.org/drawingml/2006/picture">
+                <pic:pic xmlns:pic="http://schemas.openxmlformats.org/drawingml/2006/picture">
+                  <pic:nvPicPr>
+                    <pic:cNvPr id="0" name="Picture 2" descr="Discount Tier editor"/>
+                    <pic:cNvPicPr>
+                      <a:picLocks noChangeAspect="1" noChangeArrowheads="1"/>
+                    </pic:cNvPicPr>
+                  </pic:nvPicPr>
+                  <pic:blipFill>
+                    <a:blip r:embed="rId15">
+                      <a:extLst>
+                        <a:ext uri="{28A0092B-C50C-407E-A947-70E740481C1C}">
+                          <a14:useLocalDpi xmlns:a14="http://schemas.microsoft.com/office/drawing/2010/main" val="0"/>
+                        </a:ext>
+                      </a:extLst>
+                    </a:blip>
+                    <a:srcRect/>
+                    <a:stretch>
+                      <a:fillRect/>
+                    </a:stretch>
+                  </pic:blipFill>
+                  <pic:spPr bwMode="auto">
+                    <a:xfrm>
+                      <a:off x="0" y="0"/>
+                      <a:ext cx="5943600" cy="825500"/>
+                    </a:xfrm>
+                    <a:prstGeom prst="rect">
+                      <a:avLst/>
+                    </a:prstGeom>
+                    <a:noFill/>
+                    <a:ln>
+                      <a:noFill/>
+                    </a:ln>
+                  </pic:spPr>
+                </pic:pic>
+              </a:graphicData>
+            </a:graphic>
+          </wp:inline>
+        </w:drawing>
+      </w:r>
+    </w:p>
+    <w:p>
+      <w:pPr>
+        <w:pStyle w:val="NormalWeb"/>
+        <w:shd w:val="clear" w:color="auto" w:fill="F5F5F5"/>
+        <w:rPr>
+          <w:rFonts w:ascii="Segoe UI" w:hAnsi="Segoe UI" w:cs="Segoe UI"/>
+          <w:color w:val="1E1E1E"/>
+        </w:rPr>
+      </w:pPr>
+      <w:r>
+        <w:rPr>
+          <w:rFonts w:ascii="Segoe UI" w:hAnsi="Segoe UI" w:cs="Segoe UI"/>
+          <w:color w:val="1E1E1E"/>
+        </w:rPr>
+        <w:t xml:space="preserve">When using Slab with this discount tier, if the customer buys five units, the first two are free and the last three aren’t discounted. If we used the Range type, then no units are </w:t>
+      </w:r>
+      <w:r>
+        <w:rPr>
+          <w:rFonts w:ascii="Segoe UI" w:hAnsi="Segoe UI" w:cs="Segoe UI"/>
+          <w:color w:val="1E1E1E"/>
+        </w:rPr>
+        <w:lastRenderedPageBreak/>
+        <w:t>discounted because there is no tier for five units. This is just one example of many clever ways to leverage Slab discount schedules.</w:t>
+      </w:r>
+    </w:p>
     <w:p/>
     <w:sectPr>
       <w:pgSz w:w="12240" w:h="15840"/>
@@ -3579,9 +4467,9 @@
     </w:lvl>
   </w:abstractNum>
   <w:abstractNum w:abstractNumId="1" w15:restartNumberingAfterBreak="0">
-    <w:nsid w:val="7A8D4099"/>
+    <w:nsid w:val="2E681AFB"/>
     <w:multiLevelType w:val="multilevel"/>
-    <w:tmpl w:val="F75AE628"/>
+    <w:tmpl w:val="9F60C6A0"/>
     <w:lvl w:ilvl="0">
       <w:start w:val="1"/>
       <w:numFmt w:val="bullet"/>
@@ -3727,10 +4615,162 @@
       </w:rPr>
     </w:lvl>
   </w:abstractNum>
+  <w:abstractNum w:abstractNumId="2" w15:restartNumberingAfterBreak="0">
+    <w:nsid w:val="7A8D4099"/>
+    <w:multiLevelType w:val="multilevel"/>
+    <w:tmpl w:val="F75AE628"/>
+    <w:lvl w:ilvl="0">
+      <w:start w:val="1"/>
+      <w:numFmt w:val="bullet"/>
+      <w:lvlText w:val=""/>
+      <w:lvlJc w:val="left"/>
+      <w:pPr>
+        <w:tabs>
+          <w:tab w:val="num" w:pos="720"/>
+        </w:tabs>
+        <w:ind w:left="720" w:hanging="360"/>
+      </w:pPr>
+      <w:rPr>
+        <w:rFonts w:ascii="Symbol" w:hAnsi="Symbol" w:hint="default"/>
+        <w:sz w:val="20"/>
+      </w:rPr>
+    </w:lvl>
+    <w:lvl w:ilvl="1" w:tentative="1">
+      <w:start w:val="1"/>
+      <w:numFmt w:val="bullet"/>
+      <w:lvlText w:val=""/>
+      <w:lvlJc w:val="left"/>
+      <w:pPr>
+        <w:tabs>
+          <w:tab w:val="num" w:pos="1440"/>
+        </w:tabs>
+        <w:ind w:left="1440" w:hanging="360"/>
+      </w:pPr>
+      <w:rPr>
+        <w:rFonts w:ascii="Symbol" w:hAnsi="Symbol" w:hint="default"/>
+        <w:sz w:val="20"/>
+      </w:rPr>
+    </w:lvl>
+    <w:lvl w:ilvl="2" w:tentative="1">
+      <w:start w:val="1"/>
+      <w:numFmt w:val="bullet"/>
+      <w:lvlText w:val=""/>
+      <w:lvlJc w:val="left"/>
+      <w:pPr>
+        <w:tabs>
+          <w:tab w:val="num" w:pos="2160"/>
+        </w:tabs>
+        <w:ind w:left="2160" w:hanging="360"/>
+      </w:pPr>
+      <w:rPr>
+        <w:rFonts w:ascii="Symbol" w:hAnsi="Symbol" w:hint="default"/>
+        <w:sz w:val="20"/>
+      </w:rPr>
+    </w:lvl>
+    <w:lvl w:ilvl="3" w:tentative="1">
+      <w:start w:val="1"/>
+      <w:numFmt w:val="bullet"/>
+      <w:lvlText w:val=""/>
+      <w:lvlJc w:val="left"/>
+      <w:pPr>
+        <w:tabs>
+          <w:tab w:val="num" w:pos="2880"/>
+        </w:tabs>
+        <w:ind w:left="2880" w:hanging="360"/>
+      </w:pPr>
+      <w:rPr>
+        <w:rFonts w:ascii="Symbol" w:hAnsi="Symbol" w:hint="default"/>
+        <w:sz w:val="20"/>
+      </w:rPr>
+    </w:lvl>
+    <w:lvl w:ilvl="4" w:tentative="1">
+      <w:start w:val="1"/>
+      <w:numFmt w:val="bullet"/>
+      <w:lvlText w:val=""/>
+      <w:lvlJc w:val="left"/>
+      <w:pPr>
+        <w:tabs>
+          <w:tab w:val="num" w:pos="3600"/>
+        </w:tabs>
+        <w:ind w:left="3600" w:hanging="360"/>
+      </w:pPr>
+      <w:rPr>
+        <w:rFonts w:ascii="Symbol" w:hAnsi="Symbol" w:hint="default"/>
+        <w:sz w:val="20"/>
+      </w:rPr>
+    </w:lvl>
+    <w:lvl w:ilvl="5" w:tentative="1">
+      <w:start w:val="1"/>
+      <w:numFmt w:val="bullet"/>
+      <w:lvlText w:val=""/>
+      <w:lvlJc w:val="left"/>
+      <w:pPr>
+        <w:tabs>
+          <w:tab w:val="num" w:pos="4320"/>
+        </w:tabs>
+        <w:ind w:left="4320" w:hanging="360"/>
+      </w:pPr>
+      <w:rPr>
+        <w:rFonts w:ascii="Symbol" w:hAnsi="Symbol" w:hint="default"/>
+        <w:sz w:val="20"/>
+      </w:rPr>
+    </w:lvl>
+    <w:lvl w:ilvl="6" w:tentative="1">
+      <w:start w:val="1"/>
+      <w:numFmt w:val="bullet"/>
+      <w:lvlText w:val=""/>
+      <w:lvlJc w:val="left"/>
+      <w:pPr>
+        <w:tabs>
+          <w:tab w:val="num" w:pos="5040"/>
+        </w:tabs>
+        <w:ind w:left="5040" w:hanging="360"/>
+      </w:pPr>
+      <w:rPr>
+        <w:rFonts w:ascii="Symbol" w:hAnsi="Symbol" w:hint="default"/>
+        <w:sz w:val="20"/>
+      </w:rPr>
+    </w:lvl>
+    <w:lvl w:ilvl="7" w:tentative="1">
+      <w:start w:val="1"/>
+      <w:numFmt w:val="bullet"/>
+      <w:lvlText w:val=""/>
+      <w:lvlJc w:val="left"/>
+      <w:pPr>
+        <w:tabs>
+          <w:tab w:val="num" w:pos="5760"/>
+        </w:tabs>
+        <w:ind w:left="5760" w:hanging="360"/>
+      </w:pPr>
+      <w:rPr>
+        <w:rFonts w:ascii="Symbol" w:hAnsi="Symbol" w:hint="default"/>
+        <w:sz w:val="20"/>
+      </w:rPr>
+    </w:lvl>
+    <w:lvl w:ilvl="8" w:tentative="1">
+      <w:start w:val="1"/>
+      <w:numFmt w:val="bullet"/>
+      <w:lvlText w:val=""/>
+      <w:lvlJc w:val="left"/>
+      <w:pPr>
+        <w:tabs>
+          <w:tab w:val="num" w:pos="6480"/>
+        </w:tabs>
+        <w:ind w:left="6480" w:hanging="360"/>
+      </w:pPr>
+      <w:rPr>
+        <w:rFonts w:ascii="Symbol" w:hAnsi="Symbol" w:hint="default"/>
+        <w:sz w:val="20"/>
+      </w:rPr>
+    </w:lvl>
+  </w:abstractNum>
   <w:num w:numId="1">
     <w:abstractNumId w:val="0"/>
   </w:num>
   <w:num w:numId="2">
+    <w:abstractNumId w:val="2"/>
+  </w:num>
+  <w:num w:numId="3">
     <w:abstractNumId w:val="1"/>
   </w:num>
 </w:numbering>
@@ -4259,6 +5299,19 @@
       <w:color w:val="2F5496" w:themeColor="accent1" w:themeShade="BF"/>
     </w:rPr>
   </w:style>
+  <w:style w:type="character" w:styleId="HTMLCode">
+    <w:name w:val="HTML Code"/>
+    <w:basedOn w:val="DefaultParagraphFont"/>
+    <w:uiPriority w:val="99"/>
+    <w:semiHidden/>
+    <w:unhideWhenUsed/>
+    <w:rsid w:val="005E6C08"/>
+    <w:rPr>
+      <w:rFonts w:ascii="Courier New" w:eastAsia="Times New Roman" w:hAnsi="Courier New" w:cs="Courier New"/>
+      <w:sz w:val="20"/>
+      <w:szCs w:val="20"/>
+    </w:rPr>
+  </w:style>
 </w:styles>
 </file>
 

</xml_diff>